<commit_message>
Pop Up Messages sheet is added
Pop Up Messages sheet is added
</commit_message>
<xml_diff>
--- a/SR Smart App/Active/ENHANCEMENTS_SRSMART_ 01.01.06.docx
+++ b/SR Smart App/Active/ENHANCEMENTS_SRSMART_ 01.01.06.docx
@@ -1492,13 +1492,23 @@
               <w:bottom w:w="80" w:type="dxa"/>
               <w:right w:w="80" w:type="dxa"/>
             </w:tcMar>
+            <w:vAlign w:val="center"/>
           </w:tcPr>
           <w:p>
             <w:pPr>
+              <w:jc w:val="center"/>
               <w:rPr>
                 <w:rFonts w:asciiTheme="majorHAnsi" w:hAnsiTheme="majorHAnsi"/>
               </w:rPr>
             </w:pPr>
+            <w:r>
+              <w:rPr>
+                <w:rFonts w:asciiTheme="majorHAnsi" w:hAnsiTheme="majorHAnsi"/>
+                <w:sz w:val="22"/>
+                <w:szCs w:val="22"/>
+              </w:rPr>
+              <w:t>01.01.06</w:t>
+            </w:r>
           </w:p>
         </w:tc>
         <w:tc>
@@ -1517,6 +1527,7 @@
               <w:bottom w:w="80" w:type="dxa"/>
               <w:right w:w="80" w:type="dxa"/>
             </w:tcMar>
+            <w:vAlign w:val="center"/>
           </w:tcPr>
           <w:p>
             <w:pPr>
@@ -1524,6 +1535,14 @@
                 <w:rFonts w:asciiTheme="majorHAnsi" w:hAnsiTheme="majorHAnsi"/>
               </w:rPr>
             </w:pPr>
+            <w:r>
+              <w:rPr>
+                <w:rFonts w:asciiTheme="majorHAnsi" w:hAnsiTheme="majorHAnsi"/>
+                <w:sz w:val="22"/>
+                <w:szCs w:val="22"/>
+              </w:rPr>
+              <w:t>New Enhancements</w:t>
+            </w:r>
           </w:p>
         </w:tc>
         <w:tc>
@@ -1542,13 +1561,23 @@
               <w:bottom w:w="80" w:type="dxa"/>
               <w:right w:w="80" w:type="dxa"/>
             </w:tcMar>
+            <w:vAlign w:val="center"/>
           </w:tcPr>
           <w:p>
             <w:pPr>
+              <w:jc w:val="center"/>
               <w:rPr>
                 <w:rFonts w:asciiTheme="majorHAnsi" w:hAnsiTheme="majorHAnsi"/>
               </w:rPr>
             </w:pPr>
+            <w:r>
+              <w:rPr>
+                <w:rFonts w:asciiTheme="majorHAnsi" w:hAnsiTheme="majorHAnsi"/>
+                <w:sz w:val="22"/>
+                <w:szCs w:val="22"/>
+              </w:rPr>
+              <w:t>05/09/15</w:t>
+            </w:r>
           </w:p>
         </w:tc>
         <w:tc>
@@ -1567,13 +1596,23 @@
               <w:bottom w:w="80" w:type="dxa"/>
               <w:right w:w="80" w:type="dxa"/>
             </w:tcMar>
+            <w:vAlign w:val="center"/>
           </w:tcPr>
           <w:p>
             <w:pPr>
+              <w:jc w:val="center"/>
               <w:rPr>
                 <w:rFonts w:asciiTheme="majorHAnsi" w:hAnsiTheme="majorHAnsi"/>
               </w:rPr>
             </w:pPr>
+            <w:r>
+              <w:rPr>
+                <w:rFonts w:asciiTheme="majorHAnsi" w:hAnsiTheme="majorHAnsi"/>
+                <w:sz w:val="22"/>
+                <w:szCs w:val="22"/>
+              </w:rPr>
+              <w:t>Paresh</w:t>
+            </w:r>
           </w:p>
         </w:tc>
       </w:tr>
@@ -1861,7 +1900,7 @@
             <w:rPr>
               <w:noProof/>
             </w:rPr>
-            <w:instrText xml:space="preserve"> PAGEREF _Toc299018104 \h </w:instrText>
+            <w:instrText xml:space="preserve"> PAGEREF _Toc305678415 \h </w:instrText>
           </w:r>
           <w:r>
             <w:rPr>
@@ -1940,7 +1979,7 @@
             <w:rPr>
               <w:noProof/>
             </w:rPr>
-            <w:instrText xml:space="preserve"> PAGEREF _Toc299018105 \h </w:instrText>
+            <w:instrText xml:space="preserve"> PAGEREF _Toc305678416 \h </w:instrText>
           </w:r>
           <w:r>
             <w:rPr>
@@ -2019,7 +2058,7 @@
             <w:rPr>
               <w:noProof/>
             </w:rPr>
-            <w:instrText xml:space="preserve"> PAGEREF _Toc299018106 \h </w:instrText>
+            <w:instrText xml:space="preserve"> PAGEREF _Toc305678417 \h </w:instrText>
           </w:r>
           <w:r>
             <w:rPr>
@@ -2098,7 +2137,7 @@
             <w:rPr>
               <w:noProof/>
             </w:rPr>
-            <w:instrText xml:space="preserve"> PAGEREF _Toc299018107 \h </w:instrText>
+            <w:instrText xml:space="preserve"> PAGEREF _Toc305678418 \h </w:instrText>
           </w:r>
           <w:r>
             <w:rPr>
@@ -2177,7 +2216,7 @@
             <w:rPr>
               <w:noProof/>
             </w:rPr>
-            <w:instrText xml:space="preserve"> PAGEREF _Toc299018108 \h </w:instrText>
+            <w:instrText xml:space="preserve"> PAGEREF _Toc305678419 \h </w:instrText>
           </w:r>
           <w:r>
             <w:rPr>
@@ -2256,7 +2295,7 @@
             <w:rPr>
               <w:noProof/>
             </w:rPr>
-            <w:instrText xml:space="preserve"> PAGEREF _Toc299018109 \h </w:instrText>
+            <w:instrText xml:space="preserve"> PAGEREF _Toc305678420 \h </w:instrText>
           </w:r>
           <w:r>
             <w:rPr>
@@ -2335,7 +2374,7 @@
             <w:rPr>
               <w:noProof/>
             </w:rPr>
-            <w:instrText xml:space="preserve"> PAGEREF _Toc299018110 \h </w:instrText>
+            <w:instrText xml:space="preserve"> PAGEREF _Toc305678421 \h </w:instrText>
           </w:r>
           <w:r>
             <w:rPr>
@@ -2414,7 +2453,7 @@
             <w:rPr>
               <w:noProof/>
             </w:rPr>
-            <w:instrText xml:space="preserve"> PAGEREF _Toc299018111 \h </w:instrText>
+            <w:instrText xml:space="preserve"> PAGEREF _Toc305678422 \h </w:instrText>
           </w:r>
           <w:r>
             <w:rPr>
@@ -2493,7 +2532,7 @@
             <w:rPr>
               <w:noProof/>
             </w:rPr>
-            <w:instrText xml:space="preserve"> PAGEREF _Toc299018112 \h </w:instrText>
+            <w:instrText xml:space="preserve"> PAGEREF _Toc305678423 \h </w:instrText>
           </w:r>
           <w:r>
             <w:rPr>
@@ -2554,6 +2593,85 @@
             <w:rPr>
               <w:noProof/>
             </w:rPr>
+            <w:t>BLE Bridge Support</w:t>
+          </w:r>
+          <w:r>
+            <w:rPr>
+              <w:noProof/>
+            </w:rPr>
+            <w:tab/>
+          </w:r>
+          <w:r>
+            <w:rPr>
+              <w:noProof/>
+            </w:rPr>
+            <w:fldChar w:fldCharType="begin"/>
+          </w:r>
+          <w:r>
+            <w:rPr>
+              <w:noProof/>
+            </w:rPr>
+            <w:instrText xml:space="preserve"> PAGEREF _Toc305678424 \h </w:instrText>
+          </w:r>
+          <w:r>
+            <w:rPr>
+              <w:noProof/>
+            </w:rPr>
+          </w:r>
+          <w:r>
+            <w:rPr>
+              <w:noProof/>
+            </w:rPr>
+            <w:fldChar w:fldCharType="separate"/>
+          </w:r>
+          <w:r>
+            <w:rPr>
+              <w:noProof/>
+            </w:rPr>
+            <w:t>14</w:t>
+          </w:r>
+          <w:r>
+            <w:rPr>
+              <w:noProof/>
+            </w:rPr>
+            <w:fldChar w:fldCharType="end"/>
+          </w:r>
+        </w:p>
+        <w:p>
+          <w:pPr>
+            <w:pStyle w:val="TOC1"/>
+            <w:tabs>
+              <w:tab w:val="left" w:pos="580"/>
+              <w:tab w:val="right" w:leader="dot" w:pos="9010"/>
+            </w:tabs>
+            <w:rPr>
+              <w:rFonts w:eastAsiaTheme="minorEastAsia" w:cstheme="minorBidi"/>
+              <w:b w:val="0"/>
+              <w:noProof/>
+              <w:bdr w:val="none" w:sz="0" w:space="0" w:color="auto"/>
+              <w:lang w:val="en-IN" w:eastAsia="ja-JP"/>
+            </w:rPr>
+          </w:pPr>
+          <w:r>
+            <w:rPr>
+              <w:noProof/>
+            </w:rPr>
+            <w:t>11.</w:t>
+          </w:r>
+          <w:r>
+            <w:rPr>
+              <w:rFonts w:eastAsiaTheme="minorEastAsia" w:cstheme="minorBidi"/>
+              <w:b w:val="0"/>
+              <w:noProof/>
+              <w:bdr w:val="none" w:sz="0" w:space="0" w:color="auto"/>
+              <w:lang w:val="en-IN" w:eastAsia="ja-JP"/>
+            </w:rPr>
+            <w:tab/>
+          </w:r>
+          <w:r>
+            <w:rPr>
+              <w:noProof/>
+            </w:rPr>
             <w:t>Other changes and enhancements</w:t>
           </w:r>
           <w:r>
@@ -2572,7 +2690,7 @@
             <w:rPr>
               <w:noProof/>
             </w:rPr>
-            <w:instrText xml:space="preserve"> PAGEREF _Toc299018113 \h </w:instrText>
+            <w:instrText xml:space="preserve"> PAGEREF _Toc305678425 \h </w:instrText>
           </w:r>
           <w:r>
             <w:rPr>
@@ -2589,7 +2707,7 @@
             <w:rPr>
               <w:noProof/>
             </w:rPr>
-            <w:t>14</w:t>
+            <w:t>15</w:t>
           </w:r>
           <w:r>
             <w:rPr>
@@ -2619,7 +2737,7 @@
             <w:rPr>
               <w:noProof/>
             </w:rPr>
-            <w:t>10.1.</w:t>
+            <w:t>11.1.</w:t>
           </w:r>
           <w:r>
             <w:rPr>
@@ -2655,7 +2773,7 @@
             <w:rPr>
               <w:noProof/>
             </w:rPr>
-            <w:instrText xml:space="preserve"> PAGEREF _Toc299018114 \h </w:instrText>
+            <w:instrText xml:space="preserve"> PAGEREF _Toc305678426 \h </w:instrText>
           </w:r>
           <w:r>
             <w:rPr>
@@ -2672,7 +2790,7 @@
             <w:rPr>
               <w:noProof/>
             </w:rPr>
-            <w:t>14</w:t>
+            <w:t>15</w:t>
           </w:r>
           <w:r>
             <w:rPr>
@@ -2702,7 +2820,7 @@
             <w:rPr>
               <w:noProof/>
             </w:rPr>
-            <w:t>10.2.</w:t>
+            <w:t>11.2.</w:t>
           </w:r>
           <w:r>
             <w:rPr>
@@ -2738,7 +2856,7 @@
             <w:rPr>
               <w:noProof/>
             </w:rPr>
-            <w:instrText xml:space="preserve"> PAGEREF _Toc299018115 \h </w:instrText>
+            <w:instrText xml:space="preserve"> PAGEREF _Toc305678427 \h </w:instrText>
           </w:r>
           <w:r>
             <w:rPr>
@@ -2755,7 +2873,7 @@
             <w:rPr>
               <w:noProof/>
             </w:rPr>
-            <w:t>14</w:t>
+            <w:t>15</w:t>
           </w:r>
           <w:r>
             <w:rPr>
@@ -2785,7 +2903,7 @@
             <w:rPr>
               <w:noProof/>
             </w:rPr>
-            <w:t>10.3.</w:t>
+            <w:t>11.3.</w:t>
           </w:r>
           <w:r>
             <w:rPr>
@@ -2821,7 +2939,7 @@
             <w:rPr>
               <w:noProof/>
             </w:rPr>
-            <w:instrText xml:space="preserve"> PAGEREF _Toc299018116 \h </w:instrText>
+            <w:instrText xml:space="preserve"> PAGEREF _Toc305678428 \h </w:instrText>
           </w:r>
           <w:r>
             <w:rPr>
@@ -2838,7 +2956,7 @@
             <w:rPr>
               <w:noProof/>
             </w:rPr>
-            <w:t>14</w:t>
+            <w:t>15</w:t>
           </w:r>
           <w:r>
             <w:rPr>
@@ -2868,7 +2986,7 @@
             <w:rPr>
               <w:noProof/>
             </w:rPr>
-            <w:t>10.4.</w:t>
+            <w:t>11.4.</w:t>
           </w:r>
           <w:r>
             <w:rPr>
@@ -2904,7 +3022,7 @@
             <w:rPr>
               <w:noProof/>
             </w:rPr>
-            <w:instrText xml:space="preserve"> PAGEREF _Toc299018117 \h </w:instrText>
+            <w:instrText xml:space="preserve"> PAGEREF _Toc305678429 \h </w:instrText>
           </w:r>
           <w:r>
             <w:rPr>
@@ -2921,7 +3039,7 @@
             <w:rPr>
               <w:noProof/>
             </w:rPr>
-            <w:t>14</w:t>
+            <w:t>15</w:t>
           </w:r>
           <w:r>
             <w:rPr>
@@ -2951,7 +3069,7 @@
             <w:rPr>
               <w:noProof/>
             </w:rPr>
-            <w:t>10.5.</w:t>
+            <w:t>11.5.</w:t>
           </w:r>
           <w:r>
             <w:rPr>
@@ -2987,7 +3105,7 @@
             <w:rPr>
               <w:noProof/>
             </w:rPr>
-            <w:instrText xml:space="preserve"> PAGEREF _Toc299018118 \h </w:instrText>
+            <w:instrText xml:space="preserve"> PAGEREF _Toc305678430 \h </w:instrText>
           </w:r>
           <w:r>
             <w:rPr>
@@ -3004,7 +3122,7 @@
             <w:rPr>
               <w:noProof/>
             </w:rPr>
-            <w:t>14</w:t>
+            <w:t>15</w:t>
           </w:r>
           <w:r>
             <w:rPr>
@@ -3034,7 +3152,7 @@
             <w:rPr>
               <w:noProof/>
             </w:rPr>
-            <w:t>10.6.</w:t>
+            <w:t>11.6.</w:t>
           </w:r>
           <w:r>
             <w:rPr>
@@ -3070,7 +3188,7 @@
             <w:rPr>
               <w:noProof/>
             </w:rPr>
-            <w:instrText xml:space="preserve"> PAGEREF _Toc299018119 \h </w:instrText>
+            <w:instrText xml:space="preserve"> PAGEREF _Toc305678431 \h </w:instrText>
           </w:r>
           <w:r>
             <w:rPr>
@@ -3087,7 +3205,7 @@
             <w:rPr>
               <w:noProof/>
             </w:rPr>
-            <w:t>14</w:t>
+            <w:t>15</w:t>
           </w:r>
           <w:r>
             <w:rPr>
@@ -3115,7 +3233,7 @@
             <w:rPr>
               <w:noProof/>
             </w:rPr>
-            <w:t>11.</w:t>
+            <w:t>12.</w:t>
           </w:r>
           <w:r>
             <w:rPr>
@@ -3149,7 +3267,7 @@
             <w:rPr>
               <w:noProof/>
             </w:rPr>
-            <w:instrText xml:space="preserve"> PAGEREF _Toc299018120 \h </w:instrText>
+            <w:instrText xml:space="preserve"> PAGEREF _Toc305678432 \h </w:instrText>
           </w:r>
           <w:r>
             <w:rPr>
@@ -3166,7 +3284,7 @@
             <w:rPr>
               <w:noProof/>
             </w:rPr>
-            <w:t>15</w:t>
+            <w:t>16</w:t>
           </w:r>
           <w:r>
             <w:rPr>
@@ -3257,7 +3375,7 @@
       </w:pPr>
       <w:bookmarkStart w:id="0" w:name="_Ref388261854"/>
       <w:bookmarkStart w:id="1" w:name="_Toc285811635"/>
-      <w:bookmarkStart w:id="2" w:name="_Toc299018104"/>
+      <w:bookmarkStart w:id="2" w:name="_Toc305678415"/>
       <w:r>
         <w:rPr>
           <w:lang w:val="fr-FR"/>
@@ -3356,7 +3474,7 @@
       <w:bookmarkStart w:id="10" w:name="_Toc416137428"/>
       <w:bookmarkStart w:id="11" w:name="_Toc416137481"/>
       <w:bookmarkStart w:id="12" w:name="_Toc285811636"/>
-      <w:bookmarkStart w:id="13" w:name="_Toc299018105"/>
+      <w:bookmarkStart w:id="13" w:name="_Toc305678416"/>
       <w:bookmarkEnd w:id="3"/>
       <w:bookmarkEnd w:id="4"/>
       <w:bookmarkEnd w:id="5"/>
@@ -4127,7 +4245,7 @@
         <w:pStyle w:val="Heading1"/>
         <w:ind w:left="360"/>
       </w:pPr>
-      <w:bookmarkStart w:id="14" w:name="_Toc299018106"/>
+      <w:bookmarkStart w:id="14" w:name="_Toc305678417"/>
       <w:bookmarkStart w:id="15" w:name="_Toc285811637"/>
       <w:r>
         <w:lastRenderedPageBreak/>
@@ -4154,58 +4272,6 @@
           <w:szCs w:val="28"/>
         </w:rPr>
       </w:pPr>
-    </w:p>
-    <w:p>
-      <w:pPr>
-        <w:pStyle w:val="ListParagraph"/>
-        <w:ind w:left="1440"/>
-        <w:rPr>
-          <w:rFonts w:asciiTheme="majorHAnsi" w:hAnsiTheme="majorHAnsi"/>
-          <w:kern w:val="32"/>
-          <w:sz w:val="24"/>
-          <w:szCs w:val="24"/>
-        </w:rPr>
-      </w:pPr>
-      <w:r>
-        <w:rPr>
-          <w:rFonts w:asciiTheme="majorHAnsi" w:hAnsiTheme="majorHAnsi"/>
-          <w:kern w:val="32"/>
-          <w:sz w:val="24"/>
-          <w:szCs w:val="24"/>
-        </w:rPr>
-        <w:t xml:space="preserve">RAS Settings - </w:t>
-      </w:r>
-      <w:hyperlink r:id="rId11" w:history="1">
-        <w:r>
-          <w:rPr>
-            <w:rStyle w:val="Hyperlink"/>
-            <w:rFonts w:asciiTheme="majorHAnsi" w:hAnsiTheme="majorHAnsi"/>
-            <w:kern w:val="32"/>
-            <w:sz w:val="24"/>
-            <w:szCs w:val="24"/>
-          </w:rPr>
-          <w:t>https://mockingbot.com/app/tg0t3L3MoEZxBUvZMIqf</w:t>
-        </w:r>
-      </w:hyperlink>
-    </w:p>
-    <w:p>
-      <w:pPr>
-        <w:pStyle w:val="ListParagraph"/>
-        <w:ind w:left="1003" w:firstLine="437"/>
-        <w:rPr>
-          <w:rFonts w:asciiTheme="majorHAnsi" w:hAnsiTheme="majorHAnsi"/>
-          <w:sz w:val="24"/>
-          <w:szCs w:val="28"/>
-        </w:rPr>
-      </w:pPr>
-      <w:r>
-        <w:rPr>
-          <w:rFonts w:asciiTheme="majorHAnsi" w:hAnsiTheme="majorHAnsi"/>
-          <w:sz w:val="24"/>
-          <w:szCs w:val="28"/>
-        </w:rPr>
-        <w:t>Click on Settings -&gt; Login Button</w:t>
-      </w:r>
     </w:p>
     <w:p>
       <w:pPr>
@@ -4575,8 +4641,12 @@
     </w:p>
     <w:p>
       <w:pPr>
-        <w:pStyle w:val="Heading1"/>
-        <w:ind w:left="360"/>
+        <w:rPr>
+          <w:rFonts w:asciiTheme="majorHAnsi" w:eastAsiaTheme="majorEastAsia" w:hAnsiTheme="majorHAnsi" w:cstheme="majorBidi"/>
+          <w:b/>
+          <w:sz w:val="32"/>
+          <w:szCs w:val="32"/>
+        </w:rPr>
       </w:pPr>
       <w:bookmarkStart w:id="16" w:name="Version_Information"/>
       <w:bookmarkStart w:id="17" w:name="Step4"/>
@@ -4589,7 +4659,7 @@
       <w:bookmarkStart w:id="24" w:name="_Toc416137377"/>
       <w:bookmarkStart w:id="25" w:name="_Toc416137431"/>
       <w:bookmarkStart w:id="26" w:name="_Toc416137484"/>
-      <w:bookmarkStart w:id="27" w:name="_Toc299018107"/>
+      <w:bookmarkStart w:id="27" w:name="_Toc305678418"/>
       <w:bookmarkEnd w:id="15"/>
       <w:bookmarkEnd w:id="16"/>
       <w:bookmarkEnd w:id="17"/>
@@ -4603,113 +4673,22 @@
       <w:bookmarkEnd w:id="25"/>
       <w:bookmarkEnd w:id="26"/>
       <w:r>
+        <w:br w:type="page"/>
+      </w:r>
+    </w:p>
+    <w:p>
+      <w:pPr>
+        <w:pStyle w:val="Heading1"/>
+        <w:ind w:left="360"/>
+      </w:pPr>
+      <w:r>
         <w:lastRenderedPageBreak/>
         <w:t>Settings Screen</w:t>
       </w:r>
       <w:bookmarkStart w:id="28" w:name="_Toc416134226"/>
       <w:bookmarkEnd w:id="27"/>
     </w:p>
-    <w:p/>
     <w:bookmarkEnd w:id="28"/>
-    <w:p>
-      <w:pPr>
-        <w:pStyle w:val="ListParagraph"/>
-        <w:ind w:left="1440"/>
-        <w:rPr>
-          <w:rFonts w:asciiTheme="majorHAnsi" w:hAnsiTheme="majorHAnsi"/>
-          <w:kern w:val="32"/>
-          <w:sz w:val="24"/>
-          <w:szCs w:val="24"/>
-        </w:rPr>
-      </w:pPr>
-      <w:r>
-        <w:rPr>
-          <w:rFonts w:asciiTheme="majorHAnsi" w:hAnsiTheme="majorHAnsi"/>
-          <w:kern w:val="32"/>
-          <w:sz w:val="24"/>
-          <w:szCs w:val="24"/>
-        </w:rPr>
-        <w:t xml:space="preserve">RAS Settings - </w:t>
-      </w:r>
-      <w:hyperlink r:id="rId12" w:history="1">
-        <w:r>
-          <w:rPr>
-            <w:rStyle w:val="Hyperlink"/>
-            <w:rFonts w:asciiTheme="majorHAnsi" w:hAnsiTheme="majorHAnsi"/>
-            <w:kern w:val="32"/>
-            <w:sz w:val="24"/>
-            <w:szCs w:val="24"/>
-          </w:rPr>
-          <w:t>https://mockingbot.com/app/tg0t3L3MoEZxBUvZMIqf</w:t>
-        </w:r>
-      </w:hyperlink>
-    </w:p>
-    <w:p>
-      <w:pPr>
-        <w:pStyle w:val="ListParagraph"/>
-        <w:ind w:left="1440"/>
-        <w:rPr>
-          <w:rFonts w:asciiTheme="majorHAnsi" w:hAnsiTheme="majorHAnsi"/>
-          <w:kern w:val="32"/>
-          <w:sz w:val="24"/>
-          <w:szCs w:val="24"/>
-        </w:rPr>
-      </w:pPr>
-      <w:r>
-        <w:rPr>
-          <w:rFonts w:asciiTheme="majorHAnsi" w:hAnsiTheme="majorHAnsi"/>
-          <w:kern w:val="32"/>
-          <w:sz w:val="24"/>
-          <w:szCs w:val="24"/>
-        </w:rPr>
-        <w:t xml:space="preserve">Keeler Settings - </w:t>
-      </w:r>
-      <w:hyperlink r:id="rId13" w:history="1">
-        <w:r>
-          <w:rPr>
-            <w:rStyle w:val="Hyperlink"/>
-            <w:rFonts w:asciiTheme="majorHAnsi" w:hAnsiTheme="majorHAnsi"/>
-            <w:kern w:val="32"/>
-            <w:sz w:val="24"/>
-            <w:szCs w:val="24"/>
-          </w:rPr>
-          <w:t>https://mockingbot.com/app/iVGNPVG5ycdrFkCseLqu</w:t>
-        </w:r>
-      </w:hyperlink>
-    </w:p>
-    <w:p>
-      <w:pPr>
-        <w:pStyle w:val="ListParagraph"/>
-        <w:ind w:left="1440"/>
-        <w:rPr>
-          <w:rFonts w:asciiTheme="majorHAnsi" w:hAnsiTheme="majorHAnsi"/>
-          <w:kern w:val="32"/>
-          <w:sz w:val="24"/>
-          <w:szCs w:val="24"/>
-        </w:rPr>
-      </w:pPr>
-      <w:r>
-        <w:rPr>
-          <w:rFonts w:asciiTheme="majorHAnsi" w:hAnsiTheme="majorHAnsi"/>
-          <w:kern w:val="32"/>
-          <w:sz w:val="24"/>
-          <w:szCs w:val="24"/>
-        </w:rPr>
-        <w:t xml:space="preserve">GDO Settings - </w:t>
-      </w:r>
-      <w:hyperlink r:id="rId14" w:history="1">
-        <w:r>
-          <w:rPr>
-            <w:rStyle w:val="Hyperlink"/>
-            <w:rFonts w:asciiTheme="majorHAnsi" w:hAnsiTheme="majorHAnsi"/>
-            <w:kern w:val="32"/>
-            <w:sz w:val="24"/>
-            <w:szCs w:val="24"/>
-          </w:rPr>
-          <w:t>https://mockingbot.com/app/vcuVw2GXDmdHuIWeLfrN</w:t>
-        </w:r>
-      </w:hyperlink>
-    </w:p>
     <w:p>
       <w:pPr>
         <w:rPr>
@@ -5208,7 +5187,6 @@
           <w:sz w:val="24"/>
           <w:szCs w:val="24"/>
         </w:rPr>
-        <w:lastRenderedPageBreak/>
         <w:t>About SR Device – This section will have all the information related to SR Device. Security Information must required admin validation.</w:t>
       </w:r>
     </w:p>
@@ -5258,6 +5236,7 @@
           <w:sz w:val="24"/>
           <w:szCs w:val="24"/>
         </w:rPr>
+        <w:lastRenderedPageBreak/>
         <w:t>Dev-Kit and Padlock must also follow this pattern. We will put screen for the same later.</w:t>
       </w:r>
     </w:p>
@@ -5458,10 +5437,23 @@
     </w:p>
     <w:p>
       <w:pPr>
+        <w:rPr>
+          <w:rFonts w:asciiTheme="majorHAnsi" w:eastAsiaTheme="majorEastAsia" w:hAnsiTheme="majorHAnsi" w:cstheme="majorBidi"/>
+          <w:b/>
+          <w:sz w:val="32"/>
+          <w:szCs w:val="32"/>
+        </w:rPr>
+      </w:pPr>
+      <w:bookmarkStart w:id="29" w:name="_Toc305678419"/>
+      <w:r>
+        <w:br w:type="page"/>
+      </w:r>
+    </w:p>
+    <w:p>
+      <w:pPr>
         <w:pStyle w:val="Heading1"/>
         <w:ind w:left="360"/>
       </w:pPr>
-      <w:bookmarkStart w:id="29" w:name="_Toc299018108"/>
       <w:r>
         <w:lastRenderedPageBreak/>
         <w:t>Guest or Invited Users permissions</w:t>
@@ -5694,7 +5686,7 @@
         <w:pStyle w:val="Heading1"/>
         <w:ind w:left="360"/>
       </w:pPr>
-      <w:bookmarkStart w:id="30" w:name="_Toc299018109"/>
+      <w:bookmarkStart w:id="30" w:name="_Toc305678420"/>
       <w:r>
         <w:lastRenderedPageBreak/>
         <w:t>Remove Admin PIN F</w:t>
@@ -6064,7 +6056,7 @@
         <w:pStyle w:val="Heading1"/>
         <w:ind w:left="360"/>
       </w:pPr>
-      <w:bookmarkStart w:id="31" w:name="_Toc299018110"/>
+      <w:bookmarkStart w:id="31" w:name="_Toc305678421"/>
       <w:r>
         <w:lastRenderedPageBreak/>
         <w:t xml:space="preserve">Confirm Password </w:t>
@@ -6321,7 +6313,7 @@
         <w:pStyle w:val="Heading1"/>
         <w:ind w:left="360"/>
       </w:pPr>
-      <w:bookmarkStart w:id="32" w:name="_Toc299018111"/>
+      <w:bookmarkStart w:id="32" w:name="_Toc305678422"/>
       <w:r>
         <w:lastRenderedPageBreak/>
         <w:t>SR Bridge in Device Listing screen</w:t>
@@ -6469,31 +6461,7 @@
           <w:sz w:val="24"/>
           <w:szCs w:val="28"/>
         </w:rPr>
-        <w:t xml:space="preserve">1. </w:t>
-      </w:r>
-      <w:r>
-        <w:rPr>
-          <w:rFonts w:asciiTheme="majorHAnsi" w:hAnsiTheme="majorHAnsi"/>
-          <w:sz w:val="24"/>
-          <w:szCs w:val="28"/>
-        </w:rPr>
-        <w:t>SR Smart App Settings</w:t>
-      </w:r>
-      <w:r>
-        <w:rPr>
-          <w:rFonts w:asciiTheme="majorHAnsi" w:hAnsiTheme="majorHAnsi"/>
-          <w:sz w:val="24"/>
-          <w:szCs w:val="28"/>
-        </w:rPr>
-        <w:t xml:space="preserve"> – It </w:t>
-      </w:r>
-      <w:r>
-        <w:rPr>
-          <w:rFonts w:asciiTheme="majorHAnsi" w:hAnsiTheme="majorHAnsi"/>
-          <w:sz w:val="24"/>
-          <w:szCs w:val="28"/>
-        </w:rPr>
-        <w:t>has only one option with “SR Bridge Name”. User can able to give alias name to SR Bridge.</w:t>
+        <w:t>1. SR Smart App Settings – It has only one option with “SR Bridge Name”. User can able to give alias name to SR Bridge.</w:t>
       </w:r>
     </w:p>
     <w:p>
@@ -6657,28 +6625,7 @@
           <w:rFonts w:asciiTheme="majorHAnsi" w:hAnsiTheme="majorHAnsi"/>
           <w:szCs w:val="28"/>
         </w:rPr>
-        <w:t>Same as point 4.6</w:t>
-      </w:r>
-      <w:r>
-        <w:rPr>
-          <w:rFonts w:asciiTheme="majorHAnsi" w:hAnsiTheme="majorHAnsi"/>
-          <w:szCs w:val="28"/>
-        </w:rPr>
-        <w:t xml:space="preserve"> (Page </w:t>
-      </w:r>
-      <w:r>
-        <w:rPr>
-          <w:rFonts w:asciiTheme="majorHAnsi" w:hAnsiTheme="majorHAnsi"/>
-          <w:szCs w:val="28"/>
-        </w:rPr>
-        <w:t>8</w:t>
-      </w:r>
-      <w:r>
-        <w:rPr>
-          <w:rFonts w:asciiTheme="majorHAnsi" w:hAnsiTheme="majorHAnsi"/>
-          <w:szCs w:val="28"/>
-        </w:rPr>
-        <w:t>)</w:t>
+        <w:t>Same as point 4.6 (Page 8)</w:t>
       </w:r>
       <w:r>
         <w:rPr>
@@ -6707,8 +6654,6 @@
           <w:szCs w:val="28"/>
         </w:rPr>
       </w:pPr>
-      <w:bookmarkStart w:id="33" w:name="_GoBack"/>
-      <w:bookmarkEnd w:id="33"/>
     </w:p>
     <w:p/>
     <w:p/>
@@ -6738,12 +6683,12 @@
         <w:pStyle w:val="Heading1"/>
         <w:ind w:left="360"/>
       </w:pPr>
-      <w:bookmarkStart w:id="34" w:name="_Toc299018112"/>
+      <w:bookmarkStart w:id="33" w:name="_Toc305678423"/>
       <w:r>
         <w:lastRenderedPageBreak/>
         <w:t>Device Logs</w:t>
       </w:r>
-      <w:bookmarkEnd w:id="34"/>
+      <w:bookmarkEnd w:id="33"/>
     </w:p>
     <w:p/>
     <w:p>
@@ -6940,18 +6885,419 @@
     <w:p/>
     <w:p/>
     <w:p/>
-    <w:p/>
+    <w:p>
+      <w:r>
+        <w:br w:type="page"/>
+      </w:r>
+    </w:p>
     <w:p>
       <w:pPr>
         <w:pStyle w:val="Heading1"/>
         <w:ind w:left="360"/>
       </w:pPr>
-      <w:bookmarkStart w:id="35" w:name="_Toc299018113"/>
+      <w:bookmarkStart w:id="34" w:name="_Toc305678424"/>
+      <w:r>
+        <w:lastRenderedPageBreak/>
+        <w:t>BLE Bridge Support</w:t>
+      </w:r>
+      <w:bookmarkEnd w:id="34"/>
+    </w:p>
+    <w:p/>
+    <w:p>
+      <w:pPr>
+        <w:ind w:left="360"/>
+        <w:rPr>
+          <w:rFonts w:asciiTheme="majorHAnsi" w:hAnsiTheme="majorHAnsi"/>
+          <w:szCs w:val="28"/>
+        </w:rPr>
+      </w:pPr>
+      <w:r>
+        <w:rPr>
+          <w:rFonts w:asciiTheme="majorHAnsi" w:hAnsiTheme="majorHAnsi"/>
+          <w:szCs w:val="28"/>
+        </w:rPr>
+        <w:t>How to identify Bridge is having BLE Support or not?</w:t>
+      </w:r>
+    </w:p>
+    <w:p>
+      <w:pPr>
+        <w:ind w:left="360"/>
+        <w:rPr>
+          <w:rFonts w:asciiTheme="majorHAnsi" w:hAnsiTheme="majorHAnsi"/>
+          <w:szCs w:val="28"/>
+        </w:rPr>
+      </w:pPr>
+    </w:p>
+    <w:p>
+      <w:pPr>
+        <w:ind w:left="360"/>
+        <w:rPr>
+          <w:rFonts w:asciiTheme="majorHAnsi" w:hAnsiTheme="majorHAnsi"/>
+          <w:szCs w:val="28"/>
+        </w:rPr>
+      </w:pPr>
+      <w:r>
+        <w:rPr>
+          <w:rFonts w:asciiTheme="majorHAnsi" w:hAnsiTheme="majorHAnsi"/>
+          <w:szCs w:val="28"/>
+        </w:rPr>
+        <w:t xml:space="preserve">Default Bridge is considered as Non BLE, App will get bridge device in advertisement then it will treat </w:t>
+      </w:r>
+      <w:r>
+        <w:rPr>
+          <w:rFonts w:asciiTheme="majorHAnsi" w:hAnsiTheme="majorHAnsi"/>
+          <w:szCs w:val="28"/>
+        </w:rPr>
+        <w:t>added</w:t>
+      </w:r>
+      <w:r>
+        <w:rPr>
+          <w:rFonts w:asciiTheme="majorHAnsi" w:hAnsiTheme="majorHAnsi"/>
+          <w:szCs w:val="28"/>
+        </w:rPr>
+        <w:t xml:space="preserve"> bridge as BLE Bridge. </w:t>
+      </w:r>
+    </w:p>
+    <w:p>
+      <w:pPr>
+        <w:ind w:left="360"/>
+        <w:rPr>
+          <w:rFonts w:asciiTheme="majorHAnsi" w:hAnsiTheme="majorHAnsi"/>
+          <w:szCs w:val="28"/>
+        </w:rPr>
+      </w:pPr>
+    </w:p>
+    <w:p>
+      <w:pPr>
+        <w:ind w:left="360"/>
+        <w:rPr>
+          <w:rFonts w:asciiTheme="majorHAnsi" w:hAnsiTheme="majorHAnsi"/>
+          <w:szCs w:val="28"/>
+        </w:rPr>
+      </w:pPr>
+      <w:r>
+        <w:rPr>
+          <w:rFonts w:asciiTheme="majorHAnsi" w:hAnsiTheme="majorHAnsi"/>
+          <w:szCs w:val="28"/>
+        </w:rPr>
+        <w:t xml:space="preserve">User needs to add SR Devices in account and try to operate them with lock, unlock, </w:t>
+      </w:r>
+      <w:r>
+        <w:rPr>
+          <w:rFonts w:asciiTheme="majorHAnsi" w:hAnsiTheme="majorHAnsi"/>
+          <w:szCs w:val="28"/>
+        </w:rPr>
+        <w:t>and open</w:t>
+      </w:r>
+      <w:r>
+        <w:rPr>
+          <w:rFonts w:asciiTheme="majorHAnsi" w:hAnsiTheme="majorHAnsi"/>
+          <w:szCs w:val="28"/>
+        </w:rPr>
+        <w:t xml:space="preserve">, close </w:t>
+      </w:r>
+      <w:r>
+        <w:rPr>
+          <w:rFonts w:asciiTheme="majorHAnsi" w:hAnsiTheme="majorHAnsi"/>
+          <w:szCs w:val="28"/>
+        </w:rPr>
+        <w:t>or</w:t>
+      </w:r>
+      <w:r>
+        <w:rPr>
+          <w:rFonts w:asciiTheme="majorHAnsi" w:hAnsiTheme="majorHAnsi"/>
+          <w:szCs w:val="28"/>
+        </w:rPr>
+        <w:t xml:space="preserve"> status.</w:t>
+      </w:r>
+      <w:r>
+        <w:rPr>
+          <w:rFonts w:asciiTheme="majorHAnsi" w:hAnsiTheme="majorHAnsi"/>
+          <w:szCs w:val="28"/>
+        </w:rPr>
+        <w:t xml:space="preserve"> During this operation if app </w:t>
+      </w:r>
+      <w:r>
+        <w:rPr>
+          <w:rFonts w:asciiTheme="majorHAnsi" w:hAnsiTheme="majorHAnsi"/>
+          <w:szCs w:val="28"/>
+        </w:rPr>
+        <w:t>will get bridge device in advertisement then it will treat added bridge as BLE Bridge.</w:t>
+      </w:r>
+    </w:p>
+    <w:p>
+      <w:pPr>
+        <w:ind w:left="360"/>
+        <w:rPr>
+          <w:rFonts w:asciiTheme="majorHAnsi" w:hAnsiTheme="majorHAnsi"/>
+          <w:szCs w:val="28"/>
+        </w:rPr>
+      </w:pPr>
+    </w:p>
+    <w:p>
+      <w:pPr>
+        <w:ind w:left="360"/>
+        <w:rPr>
+          <w:rFonts w:asciiTheme="majorHAnsi" w:hAnsiTheme="majorHAnsi"/>
+          <w:szCs w:val="28"/>
+        </w:rPr>
+      </w:pPr>
+      <w:r>
+        <w:rPr>
+          <w:rFonts w:asciiTheme="majorHAnsi" w:hAnsiTheme="majorHAnsi"/>
+          <w:szCs w:val="28"/>
+        </w:rPr>
+        <w:t>Calibrate Option – This option will help user to identify added bridge is having BLE support or not?</w:t>
+      </w:r>
+    </w:p>
+    <w:p>
+      <w:pPr>
+        <w:ind w:left="360"/>
+        <w:rPr>
+          <w:rFonts w:asciiTheme="majorHAnsi" w:hAnsiTheme="majorHAnsi"/>
+          <w:szCs w:val="28"/>
+        </w:rPr>
+      </w:pPr>
+    </w:p>
+    <w:p>
+      <w:pPr>
+        <w:ind w:left="360"/>
+        <w:rPr>
+          <w:rFonts w:asciiTheme="majorHAnsi" w:hAnsiTheme="majorHAnsi"/>
+          <w:szCs w:val="28"/>
+        </w:rPr>
+      </w:pPr>
+      <w:r>
+        <w:rPr>
+          <w:rFonts w:asciiTheme="majorHAnsi" w:hAnsiTheme="majorHAnsi"/>
+          <w:szCs w:val="28"/>
+        </w:rPr>
+        <w:t xml:space="preserve">Press on this button, App will start scanning BLE Devices nearby, if added bridge is found in advertisement, bridge is considered as BLE bridge device and </w:t>
+      </w:r>
+      <w:r>
+        <w:rPr>
+          <w:rFonts w:asciiTheme="majorHAnsi" w:hAnsiTheme="majorHAnsi"/>
+          <w:szCs w:val="28"/>
+        </w:rPr>
+        <w:t>Calibration Option will be removed.</w:t>
+      </w:r>
+    </w:p>
+    <w:p>
+      <w:pPr>
+        <w:ind w:left="360"/>
+        <w:rPr>
+          <w:rFonts w:asciiTheme="majorHAnsi" w:hAnsiTheme="majorHAnsi"/>
+          <w:szCs w:val="28"/>
+        </w:rPr>
+      </w:pPr>
+    </w:p>
+    <w:p>
+      <w:pPr>
+        <w:ind w:left="360"/>
+        <w:rPr>
+          <w:rFonts w:asciiTheme="majorHAnsi" w:hAnsiTheme="majorHAnsi"/>
+          <w:szCs w:val="28"/>
+        </w:rPr>
+      </w:pPr>
+      <w:r>
+        <w:rPr>
+          <w:rFonts w:asciiTheme="majorHAnsi" w:hAnsiTheme="majorHAnsi"/>
+          <w:szCs w:val="28"/>
+        </w:rPr>
+        <w:t>Bridge is having BLE Support:</w:t>
+      </w:r>
+    </w:p>
+    <w:p>
+      <w:pPr>
+        <w:ind w:left="360"/>
+        <w:rPr>
+          <w:rFonts w:asciiTheme="majorHAnsi" w:hAnsiTheme="majorHAnsi"/>
+          <w:szCs w:val="28"/>
+        </w:rPr>
+      </w:pPr>
+    </w:p>
+    <w:p>
+      <w:pPr>
+        <w:ind w:left="360"/>
+        <w:rPr>
+          <w:rFonts w:asciiTheme="majorHAnsi" w:hAnsiTheme="majorHAnsi"/>
+          <w:szCs w:val="28"/>
+        </w:rPr>
+      </w:pPr>
+      <w:r>
+        <w:rPr>
+          <w:rFonts w:asciiTheme="majorHAnsi" w:hAnsiTheme="majorHAnsi"/>
+          <w:szCs w:val="28"/>
+        </w:rPr>
+        <w:t xml:space="preserve">App will display Device Diagnostics and Child Device List options. If Bridge is having BLE support with Ethernet module then app will display Network Configuration (SR Device Settings -&gt; Network Configuration) option. </w:t>
+      </w:r>
+    </w:p>
+    <w:p>
+      <w:pPr>
+        <w:rPr>
+          <w:rFonts w:asciiTheme="majorHAnsi" w:hAnsiTheme="majorHAnsi"/>
+          <w:szCs w:val="28"/>
+        </w:rPr>
+      </w:pPr>
+      <w:r>
+        <w:rPr>
+          <w:rFonts w:asciiTheme="majorHAnsi" w:hAnsiTheme="majorHAnsi"/>
+          <w:szCs w:val="28"/>
+        </w:rPr>
+        <w:br w:type="page"/>
+      </w:r>
+    </w:p>
+    <w:p>
+      <w:pPr>
+        <w:pStyle w:val="Heading1"/>
+        <w:ind w:left="360"/>
+      </w:pPr>
+      <w:r>
+        <w:lastRenderedPageBreak/>
+        <w:t>Online Authorization Mode</w:t>
+      </w:r>
+    </w:p>
+    <w:p/>
+    <w:p>
+      <w:pPr>
+        <w:ind w:left="720"/>
+        <w:rPr>
+          <w:rFonts w:asciiTheme="majorHAnsi" w:hAnsiTheme="majorHAnsi"/>
+          <w:szCs w:val="28"/>
+        </w:rPr>
+      </w:pPr>
+      <w:r>
+        <w:rPr>
+          <w:rFonts w:asciiTheme="majorHAnsi" w:hAnsiTheme="majorHAnsi"/>
+          <w:szCs w:val="28"/>
+        </w:rPr>
+        <w:t>Access Rule is created for mobile device and if Server will give LocalAuthEnabled flag is FALSE then App will call server authorization API (</w:t>
+      </w:r>
+      <w:r>
+        <w:rPr>
+          <w:rFonts w:asciiTheme="majorHAnsi" w:hAnsiTheme="majorHAnsi"/>
+          <w:szCs w:val="28"/>
+        </w:rPr>
+        <w:t>RequestAuthorization</w:t>
+      </w:r>
+      <w:r>
+        <w:rPr>
+          <w:rFonts w:asciiTheme="majorHAnsi" w:hAnsiTheme="majorHAnsi"/>
+          <w:szCs w:val="28"/>
+        </w:rPr>
+        <w:t>)</w:t>
+      </w:r>
+      <w:r>
+        <w:rPr>
+          <w:rFonts w:asciiTheme="majorHAnsi" w:hAnsiTheme="majorHAnsi"/>
+          <w:szCs w:val="28"/>
+        </w:rPr>
+        <w:t>.</w:t>
+      </w:r>
+    </w:p>
+    <w:p>
+      <w:pPr>
+        <w:ind w:left="720"/>
+        <w:rPr>
+          <w:rFonts w:asciiTheme="majorHAnsi" w:hAnsiTheme="majorHAnsi"/>
+          <w:szCs w:val="28"/>
+        </w:rPr>
+      </w:pPr>
+    </w:p>
+    <w:p>
+      <w:pPr>
+        <w:ind w:left="720"/>
+        <w:rPr>
+          <w:rFonts w:asciiTheme="majorHAnsi" w:hAnsiTheme="majorHAnsi"/>
+        </w:rPr>
+      </w:pPr>
+      <w:r>
+        <w:rPr>
+          <w:rFonts w:asciiTheme="majorHAnsi" w:hAnsiTheme="majorHAnsi"/>
+        </w:rPr>
+        <w:t xml:space="preserve">Progress Dialog - </w:t>
+      </w:r>
+      <w:r>
+        <w:rPr>
+          <w:rFonts w:asciiTheme="majorHAnsi" w:hAnsiTheme="majorHAnsi"/>
+        </w:rPr>
+        <w:t>Online Authorization...</w:t>
+      </w:r>
+    </w:p>
+    <w:p>
+      <w:pPr>
+        <w:ind w:left="720"/>
+        <w:rPr>
+          <w:rFonts w:asciiTheme="majorHAnsi" w:hAnsiTheme="majorHAnsi"/>
+        </w:rPr>
+      </w:pPr>
+      <w:r>
+        <w:rPr>
+          <w:rFonts w:asciiTheme="majorHAnsi" w:hAnsiTheme="majorHAnsi"/>
+        </w:rPr>
+        <w:t>Alert – Title = “</w:t>
+      </w:r>
+      <w:r>
+        <w:rPr>
+          <w:rFonts w:asciiTheme="majorHAnsi" w:hAnsiTheme="majorHAnsi"/>
+        </w:rPr>
+        <w:t>Unauthorized User</w:t>
+      </w:r>
+      <w:r>
+        <w:rPr>
+          <w:rFonts w:asciiTheme="majorHAnsi" w:hAnsiTheme="majorHAnsi"/>
+        </w:rPr>
+        <w:t>” instead of “Server Alert” in case of user is not authorized.</w:t>
+      </w:r>
+    </w:p>
+    <w:p>
+      <w:pPr>
+        <w:ind w:left="720"/>
+        <w:rPr>
+          <w:rFonts w:asciiTheme="majorHAnsi" w:hAnsiTheme="majorHAnsi"/>
+        </w:rPr>
+      </w:pPr>
+    </w:p>
+    <w:p>
+      <w:pPr>
+        <w:ind w:left="720"/>
+        <w:rPr>
+          <w:rFonts w:asciiTheme="majorHAnsi" w:hAnsiTheme="majorHAnsi"/>
+        </w:rPr>
+      </w:pPr>
+      <w:r>
+        <w:rPr>
+          <w:rFonts w:asciiTheme="majorHAnsi" w:hAnsiTheme="majorHAnsi"/>
+        </w:rPr>
+        <w:t>If user is authorized successfully then start BLE command.</w:t>
+      </w:r>
+      <w:bookmarkStart w:id="35" w:name="_GoBack"/>
+      <w:bookmarkEnd w:id="35"/>
+    </w:p>
+    <w:p>
+      <w:pPr>
+        <w:rPr>
+          <w:rFonts w:asciiTheme="majorHAnsi" w:eastAsiaTheme="majorEastAsia" w:hAnsiTheme="majorHAnsi" w:cstheme="majorBidi"/>
+          <w:b/>
+          <w:sz w:val="32"/>
+          <w:szCs w:val="32"/>
+        </w:rPr>
+      </w:pPr>
+      <w:r>
+        <w:br w:type="page"/>
+      </w:r>
+    </w:p>
+    <w:p>
+      <w:pPr>
+        <w:pStyle w:val="Heading1"/>
+        <w:ind w:left="360"/>
+      </w:pPr>
+      <w:bookmarkStart w:id="36" w:name="_Toc305678425"/>
       <w:r>
         <w:lastRenderedPageBreak/>
         <w:t>Other changes and enhancements</w:t>
       </w:r>
-      <w:bookmarkEnd w:id="35"/>
+      <w:bookmarkEnd w:id="36"/>
     </w:p>
     <w:p>
       <w:pPr>
@@ -6964,14 +7310,14 @@
           <w:u w:val="none"/>
         </w:rPr>
       </w:pPr>
-      <w:bookmarkStart w:id="36" w:name="_Toc299018114"/>
+      <w:bookmarkStart w:id="37" w:name="_Toc305678426"/>
       <w:r>
         <w:rPr>
           <w:u w:val="none"/>
         </w:rPr>
         <w:t>Online FAQ link</w:t>
       </w:r>
-      <w:bookmarkEnd w:id="36"/>
+      <w:bookmarkEnd w:id="37"/>
     </w:p>
     <w:p>
       <w:pPr>
@@ -7017,14 +7363,14 @@
           <w:u w:val="none"/>
         </w:rPr>
       </w:pPr>
-      <w:bookmarkStart w:id="37" w:name="_Toc299018115"/>
+      <w:bookmarkStart w:id="38" w:name="_Toc305678427"/>
       <w:r>
         <w:rPr>
           <w:u w:val="none"/>
         </w:rPr>
         <w:t>Battery Level at Home Screen</w:t>
       </w:r>
-      <w:bookmarkEnd w:id="37"/>
+      <w:bookmarkEnd w:id="38"/>
     </w:p>
     <w:p>
       <w:pPr>
@@ -7072,14 +7418,14 @@
           <w:u w:val="none"/>
         </w:rPr>
       </w:pPr>
-      <w:bookmarkStart w:id="38" w:name="_Toc299018116"/>
+      <w:bookmarkStart w:id="39" w:name="_Toc305678428"/>
       <w:r>
         <w:rPr>
           <w:u w:val="none"/>
         </w:rPr>
         <w:t>Audio Option for new keeler hardware</w:t>
       </w:r>
-      <w:bookmarkEnd w:id="38"/>
+      <w:bookmarkEnd w:id="39"/>
     </w:p>
     <w:p>
       <w:pPr>
@@ -7122,14 +7468,14 @@
           <w:u w:val="none"/>
         </w:rPr>
       </w:pPr>
-      <w:bookmarkStart w:id="39" w:name="_Toc299018117"/>
+      <w:bookmarkStart w:id="40" w:name="_Toc305678429"/>
       <w:r>
         <w:rPr>
           <w:u w:val="none"/>
         </w:rPr>
         <w:t>LAN Scan Timer Visibility</w:t>
       </w:r>
-      <w:bookmarkEnd w:id="39"/>
+      <w:bookmarkEnd w:id="40"/>
     </w:p>
     <w:p>
       <w:pPr>
@@ -7172,14 +7518,14 @@
           <w:u w:val="none"/>
         </w:rPr>
       </w:pPr>
-      <w:bookmarkStart w:id="40" w:name="_Toc299018118"/>
+      <w:bookmarkStart w:id="41" w:name="_Toc305678430"/>
       <w:r>
         <w:rPr>
           <w:u w:val="none"/>
         </w:rPr>
         <w:t>Auto Login for Choose Existing account</w:t>
       </w:r>
-      <w:bookmarkEnd w:id="40"/>
+      <w:bookmarkEnd w:id="41"/>
     </w:p>
     <w:p>
       <w:pPr>
@@ -7199,106 +7545,20 @@
     </w:p>
     <w:p>
       <w:pPr>
-        <w:pStyle w:val="Heading2"/>
-        <w:tabs>
-          <w:tab w:val="clear" w:pos="810"/>
-        </w:tabs>
-        <w:ind w:left="284" w:hanging="117"/>
-        <w:rPr>
-          <w:u w:val="none"/>
-        </w:rPr>
-      </w:pPr>
-      <w:bookmarkStart w:id="41" w:name="_Toc299018119"/>
-      <w:r>
-        <w:rPr>
-          <w:u w:val="none"/>
-        </w:rPr>
-        <w:t>Online Authorization mode</w:t>
-      </w:r>
-      <w:bookmarkEnd w:id="41"/>
-    </w:p>
-    <w:p>
-      <w:pPr>
         <w:ind w:left="720"/>
         <w:rPr>
           <w:rFonts w:asciiTheme="majorHAnsi" w:hAnsiTheme="majorHAnsi"/>
         </w:rPr>
       </w:pPr>
-      <w:r>
-        <w:rPr>
-          <w:rFonts w:asciiTheme="majorHAnsi" w:hAnsiTheme="majorHAnsi"/>
-          <w:szCs w:val="28"/>
-        </w:rPr>
-        <w:t xml:space="preserve">If a user will perform any operation and user will be authorize from server then process </w:t>
-      </w:r>
-      <w:r>
-        <w:rPr>
-          <w:rFonts w:asciiTheme="majorHAnsi" w:hAnsiTheme="majorHAnsi"/>
-          <w:szCs w:val="28"/>
-        </w:rPr>
-        <w:t>indicator (status bar)</w:t>
-      </w:r>
-      <w:r>
-        <w:rPr>
-          <w:rFonts w:asciiTheme="majorHAnsi" w:hAnsiTheme="majorHAnsi"/>
-          <w:szCs w:val="28"/>
-        </w:rPr>
-        <w:t xml:space="preserve"> should start immediately.</w:t>
-      </w:r>
-    </w:p>
-    <w:p>
-      <w:pPr>
-        <w:ind w:left="720"/>
-        <w:rPr>
-          <w:rFonts w:asciiTheme="majorHAnsi" w:hAnsiTheme="majorHAnsi"/>
-        </w:rPr>
-      </w:pPr>
-    </w:p>
-    <w:p>
-      <w:pPr>
-        <w:rPr>
-          <w:rFonts w:asciiTheme="majorHAnsi" w:hAnsiTheme="majorHAnsi"/>
-          <w:szCs w:val="28"/>
-        </w:rPr>
-      </w:pPr>
-    </w:p>
-    <w:p>
-      <w:pPr>
-        <w:ind w:left="720"/>
-        <w:rPr>
-          <w:rFonts w:asciiTheme="majorHAnsi" w:hAnsiTheme="majorHAnsi"/>
-        </w:rPr>
-      </w:pPr>
-    </w:p>
-    <w:p>
-      <w:pPr>
-        <w:ind w:left="720"/>
-        <w:rPr>
-          <w:rFonts w:asciiTheme="majorHAnsi" w:hAnsiTheme="majorHAnsi"/>
-        </w:rPr>
-      </w:pPr>
-    </w:p>
-    <w:p>
-      <w:pPr>
-        <w:ind w:left="720"/>
-        <w:rPr>
-          <w:rFonts w:asciiTheme="majorHAnsi" w:hAnsiTheme="majorHAnsi"/>
-        </w:rPr>
-      </w:pPr>
-    </w:p>
-    <w:p>
-      <w:pPr>
-        <w:ind w:left="720"/>
-        <w:rPr>
-          <w:rFonts w:asciiTheme="majorHAnsi" w:hAnsiTheme="majorHAnsi"/>
-        </w:rPr>
-      </w:pPr>
-    </w:p>
-    <w:p>
-      <w:pPr>
-        <w:ind w:left="720"/>
-        <w:rPr>
-          <w:rFonts w:asciiTheme="majorHAnsi" w:hAnsiTheme="majorHAnsi"/>
+    </w:p>
+    <w:p>
+      <w:pPr>
+        <w:tabs>
+          <w:tab w:val="left" w:pos="1422"/>
+        </w:tabs>
+        <w:rPr>
+          <w:rFonts w:asciiTheme="majorHAnsi" w:hAnsiTheme="majorHAnsi"/>
+          <w:szCs w:val="28"/>
         </w:rPr>
       </w:pPr>
     </w:p>
@@ -7337,14 +7597,74 @@
     </w:p>
     <w:p>
       <w:pPr>
+        <w:rPr>
+          <w:rFonts w:asciiTheme="majorHAnsi" w:hAnsiTheme="majorHAnsi"/>
+          <w:szCs w:val="28"/>
+        </w:rPr>
+      </w:pPr>
+    </w:p>
+    <w:p>
+      <w:pPr>
+        <w:rPr>
+          <w:rFonts w:asciiTheme="majorHAnsi" w:hAnsiTheme="majorHAnsi"/>
+          <w:szCs w:val="28"/>
+        </w:rPr>
+      </w:pPr>
+    </w:p>
+    <w:p>
+      <w:pPr>
+        <w:rPr>
+          <w:rFonts w:asciiTheme="majorHAnsi" w:eastAsiaTheme="majorEastAsia" w:hAnsiTheme="majorHAnsi" w:cstheme="majorBidi"/>
+          <w:b/>
+          <w:sz w:val="32"/>
+          <w:szCs w:val="32"/>
+        </w:rPr>
+      </w:pPr>
+      <w:bookmarkStart w:id="42" w:name="_Toc305678432"/>
+      <w:r>
+        <w:br w:type="page"/>
+      </w:r>
+    </w:p>
+    <w:p>
+      <w:pPr>
+        <w:pStyle w:val="Heading1"/>
+        <w:ind w:left="360"/>
+      </w:pPr>
+      <w:r>
+        <w:lastRenderedPageBreak/>
+        <w:t>FAQs</w:t>
+      </w:r>
+      <w:bookmarkEnd w:id="42"/>
+    </w:p>
+    <w:p/>
+    <w:p>
+      <w:pPr>
         <w:pStyle w:val="ListParagraph"/>
         <w:ind w:left="360"/>
         <w:rPr>
           <w:rFonts w:asciiTheme="majorHAnsi" w:hAnsiTheme="majorHAnsi"/>
+          <w:color w:val="auto"/>
+          <w:szCs w:val="28"/>
+        </w:rPr>
+      </w:pPr>
+      <w:proofErr w:type="spellStart"/>
+      <w:r>
+        <w:rPr>
+          <w:rFonts w:asciiTheme="majorHAnsi" w:hAnsiTheme="majorHAnsi"/>
           <w:sz w:val="24"/>
           <w:szCs w:val="28"/>
         </w:rPr>
-      </w:pPr>
+        <w:t>Que</w:t>
+      </w:r>
+      <w:proofErr w:type="spellEnd"/>
+      <w:r>
+        <w:rPr>
+          <w:rFonts w:asciiTheme="majorHAnsi" w:hAnsiTheme="majorHAnsi"/>
+          <w:sz w:val="24"/>
+          <w:szCs w:val="28"/>
+        </w:rPr>
+        <w:t xml:space="preserve"> 1.  </w:t>
+      </w:r>
     </w:p>
     <w:p>
       <w:pPr>
@@ -7352,10 +7672,28 @@
         <w:ind w:left="360"/>
         <w:rPr>
           <w:rFonts w:asciiTheme="majorHAnsi" w:hAnsiTheme="majorHAnsi"/>
-          <w:sz w:val="24"/>
-          <w:szCs w:val="28"/>
-        </w:rPr>
-      </w:pPr>
+          <w:color w:val="auto"/>
+          <w:szCs w:val="28"/>
+        </w:rPr>
+      </w:pPr>
+      <w:proofErr w:type="spellStart"/>
+      <w:r>
+        <w:rPr>
+          <w:rFonts w:asciiTheme="majorHAnsi" w:hAnsiTheme="majorHAnsi"/>
+          <w:color w:val="auto"/>
+          <w:szCs w:val="28"/>
+        </w:rPr>
+        <w:t>Ans</w:t>
+      </w:r>
+      <w:proofErr w:type="spellEnd"/>
+      <w:r>
+        <w:rPr>
+          <w:rFonts w:asciiTheme="majorHAnsi" w:hAnsiTheme="majorHAnsi"/>
+          <w:color w:val="auto"/>
+          <w:szCs w:val="28"/>
+        </w:rPr>
+        <w:t xml:space="preserve">: </w:t>
+      </w:r>
     </w:p>
     <w:p>
       <w:pPr>
@@ -7363,32 +7701,11 @@
         <w:ind w:left="360"/>
         <w:rPr>
           <w:rFonts w:asciiTheme="majorHAnsi" w:hAnsiTheme="majorHAnsi"/>
-          <w:sz w:val="24"/>
-          <w:szCs w:val="28"/>
-        </w:rPr>
-      </w:pPr>
-    </w:p>
-    <w:p>
-      <w:pPr>
-        <w:rPr>
-          <w:rFonts w:asciiTheme="majorHAnsi" w:hAnsiTheme="majorHAnsi"/>
-          <w:szCs w:val="28"/>
-        </w:rPr>
-      </w:pPr>
-    </w:p>
-    <w:p>
-      <w:pPr>
-        <w:pStyle w:val="Heading1"/>
-        <w:ind w:left="360"/>
-      </w:pPr>
-      <w:bookmarkStart w:id="42" w:name="_Toc299018120"/>
-      <w:r>
-        <w:lastRenderedPageBreak/>
-        <w:t>FAQs</w:t>
-      </w:r>
-      <w:bookmarkEnd w:id="42"/>
-    </w:p>
-    <w:p/>
+          <w:color w:val="auto"/>
+          <w:szCs w:val="28"/>
+        </w:rPr>
+      </w:pPr>
+    </w:p>
     <w:p>
       <w:pPr>
         <w:pStyle w:val="ListParagraph"/>
@@ -7399,24 +7716,6 @@
           <w:szCs w:val="28"/>
         </w:rPr>
       </w:pPr>
-      <w:proofErr w:type="spellStart"/>
-      <w:r>
-        <w:rPr>
-          <w:rFonts w:asciiTheme="majorHAnsi" w:hAnsiTheme="majorHAnsi"/>
-          <w:sz w:val="24"/>
-          <w:szCs w:val="28"/>
-        </w:rPr>
-        <w:t>Que</w:t>
-      </w:r>
-      <w:proofErr w:type="spellEnd"/>
-      <w:r>
-        <w:rPr>
-          <w:rFonts w:asciiTheme="majorHAnsi" w:hAnsiTheme="majorHAnsi"/>
-          <w:sz w:val="24"/>
-          <w:szCs w:val="28"/>
-        </w:rPr>
-        <w:t xml:space="preserve"> 1.  </w:t>
-      </w:r>
     </w:p>
     <w:p>
       <w:pPr>
@@ -7424,57 +7723,6 @@
         <w:ind w:left="360"/>
         <w:rPr>
           <w:rFonts w:asciiTheme="majorHAnsi" w:hAnsiTheme="majorHAnsi"/>
-          <w:color w:val="auto"/>
-          <w:szCs w:val="28"/>
-        </w:rPr>
-      </w:pPr>
-      <w:proofErr w:type="spellStart"/>
-      <w:r>
-        <w:rPr>
-          <w:rFonts w:asciiTheme="majorHAnsi" w:hAnsiTheme="majorHAnsi"/>
-          <w:color w:val="auto"/>
-          <w:szCs w:val="28"/>
-        </w:rPr>
-        <w:t>Ans</w:t>
-      </w:r>
-      <w:proofErr w:type="spellEnd"/>
-      <w:r>
-        <w:rPr>
-          <w:rFonts w:asciiTheme="majorHAnsi" w:hAnsiTheme="majorHAnsi"/>
-          <w:color w:val="auto"/>
-          <w:szCs w:val="28"/>
-        </w:rPr>
-        <w:t xml:space="preserve">: </w:t>
-      </w:r>
-    </w:p>
-    <w:p>
-      <w:pPr>
-        <w:pStyle w:val="ListParagraph"/>
-        <w:ind w:left="360"/>
-        <w:rPr>
-          <w:rFonts w:asciiTheme="majorHAnsi" w:hAnsiTheme="majorHAnsi"/>
-          <w:color w:val="auto"/>
-          <w:szCs w:val="28"/>
-        </w:rPr>
-      </w:pPr>
-    </w:p>
-    <w:p>
-      <w:pPr>
-        <w:pStyle w:val="ListParagraph"/>
-        <w:ind w:left="360"/>
-        <w:rPr>
-          <w:rFonts w:asciiTheme="majorHAnsi" w:hAnsiTheme="majorHAnsi"/>
-          <w:color w:val="auto"/>
-          <w:szCs w:val="28"/>
-        </w:rPr>
-      </w:pPr>
-    </w:p>
-    <w:p>
-      <w:pPr>
-        <w:pStyle w:val="ListParagraph"/>
-        <w:ind w:left="360"/>
-        <w:rPr>
-          <w:rFonts w:asciiTheme="majorHAnsi" w:hAnsiTheme="majorHAnsi"/>
           <w:sz w:val="24"/>
           <w:szCs w:val="28"/>
         </w:rPr>
@@ -7489,12 +7737,12 @@
       </w:pPr>
     </w:p>
     <w:sectPr>
-      <w:headerReference w:type="even" r:id="rId15"/>
-      <w:headerReference w:type="default" r:id="rId16"/>
-      <w:footerReference w:type="even" r:id="rId17"/>
-      <w:footerReference w:type="default" r:id="rId18"/>
-      <w:headerReference w:type="first" r:id="rId19"/>
-      <w:footerReference w:type="first" r:id="rId20"/>
+      <w:headerReference w:type="even" r:id="rId11"/>
+      <w:headerReference w:type="default" r:id="rId12"/>
+      <w:footerReference w:type="even" r:id="rId13"/>
+      <w:footerReference w:type="default" r:id="rId14"/>
+      <w:headerReference w:type="first" r:id="rId15"/>
+      <w:footerReference w:type="first" r:id="rId16"/>
       <w:pgSz w:w="11900" w:h="16840"/>
       <w:pgMar w:top="993" w:right="1440" w:bottom="1440" w:left="1440" w:header="432" w:footer="903" w:gutter="0"/>
       <w:pgNumType w:start="1"/>
@@ -7596,7 +7844,7 @@
         <w:rStyle w:val="PageNumber"/>
         <w:noProof/>
       </w:rPr>
-      <w:t>12</w:t>
+      <w:t>14</w:t>
     </w:r>
     <w:r>
       <w:rPr>
@@ -7862,7 +8110,6 @@
           <w:docPartUnique/>
         </w:docPartObj>
       </w:sdtPr>
-      <w:sdtEndPr/>
       <w:sdtContent>
         <w:r>
           <w:rPr>
@@ -17478,7 +17725,7 @@
 </file>
 
 <file path=customXml/itemProps1.xml><?xml version="1.0" encoding="utf-8"?>
-<ds:datastoreItem xmlns:ds="http://schemas.openxmlformats.org/officeDocument/2006/customXml" ds:itemID="{0EAE9E8E-09F5-0043-9195-D9C6E3B1016F}">
+<ds:datastoreItem xmlns:ds="http://schemas.openxmlformats.org/officeDocument/2006/customXml" ds:itemID="{A49658B1-A593-254E-AD7E-410B4F98B86C}">
   <ds:schemaRefs>
     <ds:schemaRef ds:uri="http://schemas.openxmlformats.org/officeDocument/2006/bibliography"/>
   </ds:schemaRefs>

</xml_diff>